<commit_message>
finished assignment 1 and added kable text
</commit_message>
<xml_diff>
--- a/Misc_files/word_styles_ref.docx
+++ b/Misc_files/word_styles_ref.docx
@@ -1281,9 +1281,13 @@
     <w:name w:val="Compact"/>
     <w:basedOn w:val="BodyText"/>
     <w:qFormat/>
+    <w:rsid w:val="002F663F"/>
     <w:pPr>
       <w:spacing w:before="36" w:after="36"/>
     </w:pPr>
+    <w:rPr>
+      <w:sz w:val="18"/>
+    </w:rPr>
   </w:style>
   <w:style w:type="paragraph" w:styleId="Title">
     <w:name w:val="Title"/>

</xml_diff>

<commit_message>
completed part 1 and made student versions of materials
</commit_message>
<xml_diff>
--- a/Misc_files/word_styles_ref.docx
+++ b/Misc_files/word_styles_ref.docx
@@ -21,6 +21,283 @@
         <w:t>Fall 2021</w:t>
       </w:r>
     </w:p>
+    <w:tbl>
+      <w:tblPr>
+        <w:tblStyle w:val="Markdownsty1"/>
+        <w:tblW w:w="0" w:type="auto"/>
+        <w:tblLook w:val="04A0" w:firstRow="1" w:lastRow="0" w:firstColumn="1" w:lastColumn="0" w:noHBand="0" w:noVBand="1"/>
+      </w:tblPr>
+      <w:tblGrid>
+        <w:gridCol w:w="1872"/>
+        <w:gridCol w:w="1872"/>
+        <w:gridCol w:w="1872"/>
+        <w:gridCol w:w="1872"/>
+        <w:gridCol w:w="1872"/>
+      </w:tblGrid>
+      <w:tr>
+        <w:trPr>
+          <w:cnfStyle w:val="100000000000" w:firstRow="1" w:lastRow="0" w:firstColumn="0" w:lastColumn="0" w:oddVBand="0" w:evenVBand="0" w:oddHBand="0" w:evenHBand="0" w:firstRowFirstColumn="0" w:firstRowLastColumn="0" w:lastRowFirstColumn="0" w:lastRowLastColumn="0"/>
+        </w:trPr>
+        <w:tc>
+          <w:tcPr>
+            <w:tcW w:w="1872" w:type="dxa"/>
+          </w:tcPr>
+          <w:p>
+            <w:pPr>
+              <w:pStyle w:val="FirstParagraph"/>
+            </w:pPr>
+          </w:p>
+        </w:tc>
+        <w:tc>
+          <w:tcPr>
+            <w:tcW w:w="1872" w:type="dxa"/>
+          </w:tcPr>
+          <w:p>
+            <w:pPr>
+              <w:pStyle w:val="FirstParagraph"/>
+            </w:pPr>
+          </w:p>
+        </w:tc>
+        <w:tc>
+          <w:tcPr>
+            <w:tcW w:w="1872" w:type="dxa"/>
+          </w:tcPr>
+          <w:p>
+            <w:pPr>
+              <w:pStyle w:val="FirstParagraph"/>
+            </w:pPr>
+          </w:p>
+        </w:tc>
+        <w:tc>
+          <w:tcPr>
+            <w:tcW w:w="1872" w:type="dxa"/>
+          </w:tcPr>
+          <w:p>
+            <w:pPr>
+              <w:pStyle w:val="FirstParagraph"/>
+            </w:pPr>
+          </w:p>
+        </w:tc>
+        <w:tc>
+          <w:tcPr>
+            <w:tcW w:w="1872" w:type="dxa"/>
+          </w:tcPr>
+          <w:p>
+            <w:pPr>
+              <w:pStyle w:val="FirstParagraph"/>
+            </w:pPr>
+          </w:p>
+        </w:tc>
+      </w:tr>
+      <w:tr>
+        <w:tc>
+          <w:tcPr>
+            <w:tcW w:w="1872" w:type="dxa"/>
+          </w:tcPr>
+          <w:p>
+            <w:pPr>
+              <w:pStyle w:val="FirstParagraph"/>
+            </w:pPr>
+          </w:p>
+        </w:tc>
+        <w:tc>
+          <w:tcPr>
+            <w:tcW w:w="1872" w:type="dxa"/>
+          </w:tcPr>
+          <w:p>
+            <w:pPr>
+              <w:pStyle w:val="FirstParagraph"/>
+            </w:pPr>
+          </w:p>
+        </w:tc>
+        <w:tc>
+          <w:tcPr>
+            <w:tcW w:w="1872" w:type="dxa"/>
+          </w:tcPr>
+          <w:p>
+            <w:pPr>
+              <w:pStyle w:val="FirstParagraph"/>
+            </w:pPr>
+          </w:p>
+        </w:tc>
+        <w:tc>
+          <w:tcPr>
+            <w:tcW w:w="1872" w:type="dxa"/>
+          </w:tcPr>
+          <w:p>
+            <w:pPr>
+              <w:pStyle w:val="FirstParagraph"/>
+            </w:pPr>
+          </w:p>
+        </w:tc>
+        <w:tc>
+          <w:tcPr>
+            <w:tcW w:w="1872" w:type="dxa"/>
+          </w:tcPr>
+          <w:p>
+            <w:pPr>
+              <w:pStyle w:val="FirstParagraph"/>
+            </w:pPr>
+          </w:p>
+        </w:tc>
+      </w:tr>
+      <w:tr>
+        <w:tc>
+          <w:tcPr>
+            <w:tcW w:w="1872" w:type="dxa"/>
+          </w:tcPr>
+          <w:p>
+            <w:pPr>
+              <w:pStyle w:val="FirstParagraph"/>
+            </w:pPr>
+          </w:p>
+        </w:tc>
+        <w:tc>
+          <w:tcPr>
+            <w:tcW w:w="1872" w:type="dxa"/>
+          </w:tcPr>
+          <w:p>
+            <w:pPr>
+              <w:pStyle w:val="FirstParagraph"/>
+            </w:pPr>
+          </w:p>
+        </w:tc>
+        <w:tc>
+          <w:tcPr>
+            <w:tcW w:w="1872" w:type="dxa"/>
+          </w:tcPr>
+          <w:p>
+            <w:pPr>
+              <w:pStyle w:val="FirstParagraph"/>
+            </w:pPr>
+          </w:p>
+        </w:tc>
+        <w:tc>
+          <w:tcPr>
+            <w:tcW w:w="1872" w:type="dxa"/>
+          </w:tcPr>
+          <w:p>
+            <w:pPr>
+              <w:pStyle w:val="FirstParagraph"/>
+            </w:pPr>
+          </w:p>
+        </w:tc>
+        <w:tc>
+          <w:tcPr>
+            <w:tcW w:w="1872" w:type="dxa"/>
+          </w:tcPr>
+          <w:p>
+            <w:pPr>
+              <w:pStyle w:val="FirstParagraph"/>
+            </w:pPr>
+          </w:p>
+        </w:tc>
+      </w:tr>
+      <w:tr>
+        <w:tc>
+          <w:tcPr>
+            <w:tcW w:w="1872" w:type="dxa"/>
+          </w:tcPr>
+          <w:p>
+            <w:pPr>
+              <w:pStyle w:val="FirstParagraph"/>
+            </w:pPr>
+          </w:p>
+        </w:tc>
+        <w:tc>
+          <w:tcPr>
+            <w:tcW w:w="1872" w:type="dxa"/>
+          </w:tcPr>
+          <w:p>
+            <w:pPr>
+              <w:pStyle w:val="FirstParagraph"/>
+            </w:pPr>
+          </w:p>
+        </w:tc>
+        <w:tc>
+          <w:tcPr>
+            <w:tcW w:w="1872" w:type="dxa"/>
+          </w:tcPr>
+          <w:p>
+            <w:pPr>
+              <w:pStyle w:val="FirstParagraph"/>
+            </w:pPr>
+          </w:p>
+        </w:tc>
+        <w:tc>
+          <w:tcPr>
+            <w:tcW w:w="1872" w:type="dxa"/>
+          </w:tcPr>
+          <w:p>
+            <w:pPr>
+              <w:pStyle w:val="FirstParagraph"/>
+            </w:pPr>
+          </w:p>
+        </w:tc>
+        <w:tc>
+          <w:tcPr>
+            <w:tcW w:w="1872" w:type="dxa"/>
+          </w:tcPr>
+          <w:p>
+            <w:pPr>
+              <w:pStyle w:val="FirstParagraph"/>
+            </w:pPr>
+          </w:p>
+        </w:tc>
+      </w:tr>
+      <w:tr>
+        <w:tc>
+          <w:tcPr>
+            <w:tcW w:w="1872" w:type="dxa"/>
+          </w:tcPr>
+          <w:p>
+            <w:pPr>
+              <w:pStyle w:val="FirstParagraph"/>
+            </w:pPr>
+          </w:p>
+        </w:tc>
+        <w:tc>
+          <w:tcPr>
+            <w:tcW w:w="1872" w:type="dxa"/>
+          </w:tcPr>
+          <w:p>
+            <w:pPr>
+              <w:pStyle w:val="FirstParagraph"/>
+            </w:pPr>
+          </w:p>
+        </w:tc>
+        <w:tc>
+          <w:tcPr>
+            <w:tcW w:w="1872" w:type="dxa"/>
+          </w:tcPr>
+          <w:p>
+            <w:pPr>
+              <w:pStyle w:val="FirstParagraph"/>
+            </w:pPr>
+          </w:p>
+        </w:tc>
+        <w:tc>
+          <w:tcPr>
+            <w:tcW w:w="1872" w:type="dxa"/>
+          </w:tcPr>
+          <w:p>
+            <w:pPr>
+              <w:pStyle w:val="FirstParagraph"/>
+            </w:pPr>
+          </w:p>
+        </w:tc>
+        <w:tc>
+          <w:tcPr>
+            <w:tcW w:w="1872" w:type="dxa"/>
+          </w:tcPr>
+          <w:p>
+            <w:pPr>
+              <w:pStyle w:val="FirstParagraph"/>
+            </w:pPr>
+          </w:p>
+        </w:tc>
+      </w:tr>
+    </w:tbl>
     <w:p>
       <w:pPr>
         <w:pStyle w:val="FirstParagraph"/>
@@ -469,6 +746,232 @@
     </w:lvl>
   </w:abstractNum>
   <w:abstractNum w:abstractNumId="12" w15:restartNumberingAfterBreak="0">
+    <w:nsid w:val="47261BAD"/>
+    <w:multiLevelType w:val="multilevel"/>
+    <w:tmpl w:val="EE2CD2CC"/>
+    <w:lvl w:ilvl="0">
+      <w:start w:val="1"/>
+      <w:numFmt w:val="upperLetter"/>
+      <w:lvlText w:val="%1."/>
+      <w:lvlJc w:val="left"/>
+      <w:pPr>
+        <w:tabs>
+          <w:tab w:val="num" w:pos="0"/>
+        </w:tabs>
+        <w:ind w:left="480" w:hanging="480"/>
+      </w:pPr>
+    </w:lvl>
+    <w:lvl w:ilvl="1">
+      <w:start w:val="1"/>
+      <w:numFmt w:val="upperLetter"/>
+      <w:lvlText w:val="%2."/>
+      <w:lvlJc w:val="left"/>
+      <w:pPr>
+        <w:tabs>
+          <w:tab w:val="num" w:pos="720"/>
+        </w:tabs>
+        <w:ind w:left="1200" w:hanging="480"/>
+      </w:pPr>
+    </w:lvl>
+    <w:lvl w:ilvl="2">
+      <w:start w:val="1"/>
+      <w:numFmt w:val="upperLetter"/>
+      <w:lvlText w:val="%3."/>
+      <w:lvlJc w:val="left"/>
+      <w:pPr>
+        <w:tabs>
+          <w:tab w:val="num" w:pos="1440"/>
+        </w:tabs>
+        <w:ind w:left="1920" w:hanging="480"/>
+      </w:pPr>
+    </w:lvl>
+    <w:lvl w:ilvl="3">
+      <w:start w:val="1"/>
+      <w:numFmt w:val="upperLetter"/>
+      <w:lvlText w:val="%4."/>
+      <w:lvlJc w:val="left"/>
+      <w:pPr>
+        <w:tabs>
+          <w:tab w:val="num" w:pos="2160"/>
+        </w:tabs>
+        <w:ind w:left="2640" w:hanging="480"/>
+      </w:pPr>
+    </w:lvl>
+    <w:lvl w:ilvl="4">
+      <w:start w:val="1"/>
+      <w:numFmt w:val="upperLetter"/>
+      <w:lvlText w:val="%5."/>
+      <w:lvlJc w:val="left"/>
+      <w:pPr>
+        <w:tabs>
+          <w:tab w:val="num" w:pos="2880"/>
+        </w:tabs>
+        <w:ind w:left="3360" w:hanging="480"/>
+      </w:pPr>
+    </w:lvl>
+    <w:lvl w:ilvl="5">
+      <w:start w:val="1"/>
+      <w:numFmt w:val="upperLetter"/>
+      <w:lvlText w:val="%6."/>
+      <w:lvlJc w:val="left"/>
+      <w:pPr>
+        <w:tabs>
+          <w:tab w:val="num" w:pos="3600"/>
+        </w:tabs>
+        <w:ind w:left="4080" w:hanging="480"/>
+      </w:pPr>
+    </w:lvl>
+    <w:lvl w:ilvl="6">
+      <w:start w:val="1"/>
+      <w:numFmt w:val="upperLetter"/>
+      <w:lvlText w:val="%7."/>
+      <w:lvlJc w:val="left"/>
+      <w:pPr>
+        <w:tabs>
+          <w:tab w:val="num" w:pos="4320"/>
+        </w:tabs>
+        <w:ind w:left="4800" w:hanging="480"/>
+      </w:pPr>
+    </w:lvl>
+    <w:lvl w:ilvl="7">
+      <w:start w:val="1"/>
+      <w:numFmt w:val="upperLetter"/>
+      <w:lvlText w:val="%8."/>
+      <w:lvlJc w:val="left"/>
+      <w:pPr>
+        <w:tabs>
+          <w:tab w:val="num" w:pos="5040"/>
+        </w:tabs>
+        <w:ind w:left="5520" w:hanging="480"/>
+      </w:pPr>
+    </w:lvl>
+    <w:lvl w:ilvl="8">
+      <w:start w:val="1"/>
+      <w:numFmt w:val="upperLetter"/>
+      <w:lvlText w:val="%9."/>
+      <w:lvlJc w:val="left"/>
+      <w:pPr>
+        <w:tabs>
+          <w:tab w:val="num" w:pos="5760"/>
+        </w:tabs>
+        <w:ind w:left="6240" w:hanging="480"/>
+      </w:pPr>
+    </w:lvl>
+  </w:abstractNum>
+  <w:abstractNum w:abstractNumId="13" w15:restartNumberingAfterBreak="0">
+    <w:nsid w:val="71315DCA"/>
+    <w:multiLevelType w:val="multilevel"/>
+    <w:tmpl w:val="38D49BC2"/>
+    <w:lvl w:ilvl="0">
+      <w:start w:val="1"/>
+      <w:numFmt w:val="decimal"/>
+      <w:lvlText w:val="%1."/>
+      <w:lvlJc w:val="left"/>
+      <w:pPr>
+        <w:tabs>
+          <w:tab w:val="num" w:pos="0"/>
+        </w:tabs>
+        <w:ind w:left="480" w:hanging="480"/>
+      </w:pPr>
+    </w:lvl>
+    <w:lvl w:ilvl="1">
+      <w:start w:val="1"/>
+      <w:numFmt w:val="decimal"/>
+      <w:lvlText w:val="%2."/>
+      <w:lvlJc w:val="left"/>
+      <w:pPr>
+        <w:tabs>
+          <w:tab w:val="num" w:pos="720"/>
+        </w:tabs>
+        <w:ind w:left="1200" w:hanging="480"/>
+      </w:pPr>
+    </w:lvl>
+    <w:lvl w:ilvl="2">
+      <w:start w:val="1"/>
+      <w:numFmt w:val="decimal"/>
+      <w:lvlText w:val="%3."/>
+      <w:lvlJc w:val="left"/>
+      <w:pPr>
+        <w:tabs>
+          <w:tab w:val="num" w:pos="1440"/>
+        </w:tabs>
+        <w:ind w:left="1920" w:hanging="480"/>
+      </w:pPr>
+    </w:lvl>
+    <w:lvl w:ilvl="3">
+      <w:start w:val="1"/>
+      <w:numFmt w:val="decimal"/>
+      <w:lvlText w:val="%4."/>
+      <w:lvlJc w:val="left"/>
+      <w:pPr>
+        <w:tabs>
+          <w:tab w:val="num" w:pos="2160"/>
+        </w:tabs>
+        <w:ind w:left="2640" w:hanging="480"/>
+      </w:pPr>
+    </w:lvl>
+    <w:lvl w:ilvl="4">
+      <w:start w:val="1"/>
+      <w:numFmt w:val="decimal"/>
+      <w:lvlText w:val="%5."/>
+      <w:lvlJc w:val="left"/>
+      <w:pPr>
+        <w:tabs>
+          <w:tab w:val="num" w:pos="2880"/>
+        </w:tabs>
+        <w:ind w:left="3360" w:hanging="480"/>
+      </w:pPr>
+    </w:lvl>
+    <w:lvl w:ilvl="5">
+      <w:start w:val="1"/>
+      <w:numFmt w:val="decimal"/>
+      <w:lvlText w:val="%6."/>
+      <w:lvlJc w:val="left"/>
+      <w:pPr>
+        <w:tabs>
+          <w:tab w:val="num" w:pos="3600"/>
+        </w:tabs>
+        <w:ind w:left="4080" w:hanging="480"/>
+      </w:pPr>
+    </w:lvl>
+    <w:lvl w:ilvl="6">
+      <w:start w:val="1"/>
+      <w:numFmt w:val="decimal"/>
+      <w:lvlText w:val="%7."/>
+      <w:lvlJc w:val="left"/>
+      <w:pPr>
+        <w:tabs>
+          <w:tab w:val="num" w:pos="4320"/>
+        </w:tabs>
+        <w:ind w:left="4800" w:hanging="480"/>
+      </w:pPr>
+    </w:lvl>
+    <w:lvl w:ilvl="7">
+      <w:start w:val="1"/>
+      <w:numFmt w:val="decimal"/>
+      <w:lvlText w:val="%8."/>
+      <w:lvlJc w:val="left"/>
+      <w:pPr>
+        <w:tabs>
+          <w:tab w:val="num" w:pos="5040"/>
+        </w:tabs>
+        <w:ind w:left="5520" w:hanging="480"/>
+      </w:pPr>
+    </w:lvl>
+    <w:lvl w:ilvl="8">
+      <w:start w:val="1"/>
+      <w:numFmt w:val="decimal"/>
+      <w:lvlText w:val="%9."/>
+      <w:lvlJc w:val="left"/>
+      <w:pPr>
+        <w:tabs>
+          <w:tab w:val="num" w:pos="5760"/>
+        </w:tabs>
+        <w:ind w:left="6240" w:hanging="480"/>
+      </w:pPr>
+    </w:lvl>
+  </w:abstractNum>
+  <w:abstractNum w:abstractNumId="14" w15:restartNumberingAfterBreak="0">
     <w:nsid w:val="79911088"/>
     <w:multiLevelType w:val="hybridMultilevel"/>
     <w:tmpl w:val="B89254AA"/>
@@ -642,7 +1145,97 @@
     <w:abstractNumId w:val="10"/>
   </w:num>
   <w:num w:numId="21">
+    <w:abstractNumId w:val="14"/>
+  </w:num>
+  <w:num w:numId="22">
+    <w:abstractNumId w:val="11"/>
+  </w:num>
+  <w:num w:numId="23">
+    <w:abstractNumId w:val="0"/>
+  </w:num>
+  <w:num w:numId="24">
+    <w:abstractNumId w:val="0"/>
+  </w:num>
+  <w:num w:numId="25">
+    <w:abstractNumId w:val="0"/>
+  </w:num>
+  <w:num w:numId="26">
+    <w:abstractNumId w:val="0"/>
+  </w:num>
+  <w:num w:numId="27">
+    <w:abstractNumId w:val="0"/>
+  </w:num>
+  <w:num w:numId="28">
+    <w:abstractNumId w:val="0"/>
+  </w:num>
+  <w:num w:numId="29">
+    <w:abstractNumId w:val="0"/>
+  </w:num>
+  <w:num w:numId="30">
+    <w:abstractNumId w:val="0"/>
+  </w:num>
+  <w:num w:numId="31">
+    <w:abstractNumId w:val="13"/>
+    <w:lvlOverride w:ilvl="0">
+      <w:startOverride w:val="1"/>
+    </w:lvlOverride>
+    <w:lvlOverride w:ilvl="1">
+      <w:startOverride w:val="1"/>
+    </w:lvlOverride>
+    <w:lvlOverride w:ilvl="2">
+      <w:startOverride w:val="1"/>
+    </w:lvlOverride>
+    <w:lvlOverride w:ilvl="3">
+      <w:startOverride w:val="1"/>
+    </w:lvlOverride>
+    <w:lvlOverride w:ilvl="4">
+      <w:startOverride w:val="1"/>
+    </w:lvlOverride>
+    <w:lvlOverride w:ilvl="5">
+      <w:startOverride w:val="1"/>
+    </w:lvlOverride>
+    <w:lvlOverride w:ilvl="6">
+      <w:startOverride w:val="1"/>
+    </w:lvlOverride>
+    <w:lvlOverride w:ilvl="7">
+      <w:startOverride w:val="1"/>
+    </w:lvlOverride>
+    <w:lvlOverride w:ilvl="8">
+      <w:startOverride w:val="1"/>
+    </w:lvlOverride>
+  </w:num>
+  <w:num w:numId="32">
     <w:abstractNumId w:val="12"/>
+    <w:lvlOverride w:ilvl="0">
+      <w:startOverride w:val="1"/>
+    </w:lvlOverride>
+    <w:lvlOverride w:ilvl="1">
+      <w:startOverride w:val="1"/>
+    </w:lvlOverride>
+    <w:lvlOverride w:ilvl="2">
+      <w:startOverride w:val="1"/>
+    </w:lvlOverride>
+    <w:lvlOverride w:ilvl="3">
+      <w:startOverride w:val="1"/>
+    </w:lvlOverride>
+    <w:lvlOverride w:ilvl="4">
+      <w:startOverride w:val="1"/>
+    </w:lvlOverride>
+    <w:lvlOverride w:ilvl="5">
+      <w:startOverride w:val="1"/>
+    </w:lvlOverride>
+    <w:lvlOverride w:ilvl="6">
+      <w:startOverride w:val="1"/>
+    </w:lvlOverride>
+    <w:lvlOverride w:ilvl="7">
+      <w:startOverride w:val="1"/>
+    </w:lvlOverride>
+    <w:lvlOverride w:ilvl="8">
+      <w:startOverride w:val="1"/>
+    </w:lvlOverride>
+  </w:num>
+  <w:num w:numId="33">
+    <w:abstractNumId w:val="0"/>
   </w:num>
 </w:numbering>
 </file>
@@ -2298,6 +2891,320 @@
       <w:szCs w:val="28"/>
     </w:rPr>
   </w:style>
+  <w:style w:type="table" w:styleId="PlainTable2">
+    <w:name w:val="Plain Table 2"/>
+    <w:basedOn w:val="TableNormal"/>
+    <w:rsid w:val="004E3A2E"/>
+    <w:tblPr>
+      <w:tblStyleRowBandSize w:val="1"/>
+      <w:tblStyleColBandSize w:val="1"/>
+      <w:tblBorders>
+        <w:top w:val="single" w:sz="4" w:space="0" w:color="7F7F7F" w:themeColor="text1" w:themeTint="80"/>
+        <w:bottom w:val="single" w:sz="4" w:space="0" w:color="7F7F7F" w:themeColor="text1" w:themeTint="80"/>
+      </w:tblBorders>
+    </w:tblPr>
+    <w:tblStylePr w:type="firstRow">
+      <w:rPr>
+        <w:b/>
+        <w:bCs/>
+      </w:rPr>
+      <w:tblPr/>
+      <w:tcPr>
+        <w:tcBorders>
+          <w:bottom w:val="single" w:sz="4" w:space="0" w:color="7F7F7F" w:themeColor="text1" w:themeTint="80"/>
+        </w:tcBorders>
+      </w:tcPr>
+    </w:tblStylePr>
+    <w:tblStylePr w:type="lastRow">
+      <w:rPr>
+        <w:b/>
+        <w:bCs/>
+      </w:rPr>
+      <w:tblPr/>
+      <w:tcPr>
+        <w:tcBorders>
+          <w:top w:val="single" w:sz="4" w:space="0" w:color="7F7F7F" w:themeColor="text1" w:themeTint="80"/>
+        </w:tcBorders>
+      </w:tcPr>
+    </w:tblStylePr>
+    <w:tblStylePr w:type="firstCol">
+      <w:rPr>
+        <w:b/>
+        <w:bCs/>
+      </w:rPr>
+    </w:tblStylePr>
+    <w:tblStylePr w:type="lastCol">
+      <w:rPr>
+        <w:b/>
+        <w:bCs/>
+      </w:rPr>
+    </w:tblStylePr>
+    <w:tblStylePr w:type="band1Vert">
+      <w:tblPr/>
+      <w:tcPr>
+        <w:tcBorders>
+          <w:left w:val="single" w:sz="4" w:space="0" w:color="7F7F7F" w:themeColor="text1" w:themeTint="80"/>
+          <w:right w:val="single" w:sz="4" w:space="0" w:color="7F7F7F" w:themeColor="text1" w:themeTint="80"/>
+        </w:tcBorders>
+      </w:tcPr>
+    </w:tblStylePr>
+    <w:tblStylePr w:type="band2Vert">
+      <w:tblPr/>
+      <w:tcPr>
+        <w:tcBorders>
+          <w:left w:val="single" w:sz="4" w:space="0" w:color="7F7F7F" w:themeColor="text1" w:themeTint="80"/>
+          <w:right w:val="single" w:sz="4" w:space="0" w:color="7F7F7F" w:themeColor="text1" w:themeTint="80"/>
+        </w:tcBorders>
+      </w:tcPr>
+    </w:tblStylePr>
+    <w:tblStylePr w:type="band1Horz">
+      <w:tblPr/>
+      <w:tcPr>
+        <w:tcBorders>
+          <w:top w:val="single" w:sz="4" w:space="0" w:color="7F7F7F" w:themeColor="text1" w:themeTint="80"/>
+          <w:bottom w:val="single" w:sz="4" w:space="0" w:color="7F7F7F" w:themeColor="text1" w:themeTint="80"/>
+        </w:tcBorders>
+      </w:tcPr>
+    </w:tblStylePr>
+  </w:style>
+  <w:style w:type="table" w:styleId="PlainTable3">
+    <w:name w:val="Plain Table 3"/>
+    <w:basedOn w:val="TableNormal"/>
+    <w:rsid w:val="004E3A2E"/>
+    <w:tblPr>
+      <w:tblStyleRowBandSize w:val="1"/>
+      <w:tblStyleColBandSize w:val="1"/>
+    </w:tblPr>
+    <w:tblStylePr w:type="firstRow">
+      <w:rPr>
+        <w:b/>
+        <w:bCs/>
+        <w:caps/>
+      </w:rPr>
+      <w:tblPr/>
+      <w:tcPr>
+        <w:tcBorders>
+          <w:bottom w:val="single" w:sz="4" w:space="0" w:color="7F7F7F" w:themeColor="text1" w:themeTint="80"/>
+        </w:tcBorders>
+      </w:tcPr>
+    </w:tblStylePr>
+    <w:tblStylePr w:type="lastRow">
+      <w:rPr>
+        <w:b/>
+        <w:bCs/>
+        <w:caps/>
+      </w:rPr>
+      <w:tblPr/>
+      <w:tcPr>
+        <w:tcBorders>
+          <w:top w:val="nil"/>
+        </w:tcBorders>
+      </w:tcPr>
+    </w:tblStylePr>
+    <w:tblStylePr w:type="firstCol">
+      <w:rPr>
+        <w:b/>
+        <w:bCs/>
+        <w:caps/>
+      </w:rPr>
+      <w:tblPr/>
+      <w:tcPr>
+        <w:tcBorders>
+          <w:right w:val="single" w:sz="4" w:space="0" w:color="7F7F7F" w:themeColor="text1" w:themeTint="80"/>
+        </w:tcBorders>
+      </w:tcPr>
+    </w:tblStylePr>
+    <w:tblStylePr w:type="lastCol">
+      <w:rPr>
+        <w:b/>
+        <w:bCs/>
+        <w:caps/>
+      </w:rPr>
+      <w:tblPr/>
+      <w:tcPr>
+        <w:tcBorders>
+          <w:left w:val="nil"/>
+        </w:tcBorders>
+      </w:tcPr>
+    </w:tblStylePr>
+    <w:tblStylePr w:type="band1Vert">
+      <w:tblPr/>
+      <w:tcPr>
+        <w:shd w:val="clear" w:color="auto" w:fill="F2F2F2" w:themeFill="background1" w:themeFillShade="F2"/>
+      </w:tcPr>
+    </w:tblStylePr>
+    <w:tblStylePr w:type="band1Horz">
+      <w:tblPr/>
+      <w:tcPr>
+        <w:shd w:val="clear" w:color="auto" w:fill="F2F2F2" w:themeFill="background1" w:themeFillShade="F2"/>
+      </w:tcPr>
+    </w:tblStylePr>
+    <w:tblStylePr w:type="neCell">
+      <w:tblPr/>
+      <w:tcPr>
+        <w:tcBorders>
+          <w:left w:val="nil"/>
+        </w:tcBorders>
+      </w:tcPr>
+    </w:tblStylePr>
+    <w:tblStylePr w:type="nwCell">
+      <w:tblPr/>
+      <w:tcPr>
+        <w:tcBorders>
+          <w:right w:val="nil"/>
+        </w:tcBorders>
+      </w:tcPr>
+    </w:tblStylePr>
+  </w:style>
+  <w:style w:type="table" w:styleId="PlainTable4">
+    <w:name w:val="Plain Table 4"/>
+    <w:basedOn w:val="TableNormal"/>
+    <w:rsid w:val="004E3A2E"/>
+    <w:tblPr>
+      <w:tblStyleRowBandSize w:val="1"/>
+      <w:tblStyleColBandSize w:val="1"/>
+    </w:tblPr>
+    <w:tblStylePr w:type="firstRow">
+      <w:rPr>
+        <w:b/>
+        <w:bCs/>
+      </w:rPr>
+    </w:tblStylePr>
+    <w:tblStylePr w:type="lastRow">
+      <w:rPr>
+        <w:b/>
+        <w:bCs/>
+      </w:rPr>
+    </w:tblStylePr>
+    <w:tblStylePr w:type="firstCol">
+      <w:rPr>
+        <w:b/>
+        <w:bCs/>
+      </w:rPr>
+    </w:tblStylePr>
+    <w:tblStylePr w:type="lastCol">
+      <w:rPr>
+        <w:b/>
+        <w:bCs/>
+      </w:rPr>
+    </w:tblStylePr>
+    <w:tblStylePr w:type="band1Vert">
+      <w:tblPr/>
+      <w:tcPr>
+        <w:shd w:val="clear" w:color="auto" w:fill="F2F2F2" w:themeFill="background1" w:themeFillShade="F2"/>
+      </w:tcPr>
+    </w:tblStylePr>
+    <w:tblStylePr w:type="band1Horz">
+      <w:tblPr/>
+      <w:tcPr>
+        <w:shd w:val="clear" w:color="auto" w:fill="F2F2F2" w:themeFill="background1" w:themeFillShade="F2"/>
+      </w:tcPr>
+    </w:tblStylePr>
+  </w:style>
+  <w:style w:type="table" w:styleId="ListTable1Light">
+    <w:name w:val="List Table 1 Light"/>
+    <w:basedOn w:val="TableNormal"/>
+    <w:uiPriority w:val="46"/>
+    <w:rsid w:val="004E3A2E"/>
+    <w:tblPr>
+      <w:tblStyleRowBandSize w:val="1"/>
+      <w:tblStyleColBandSize w:val="1"/>
+    </w:tblPr>
+    <w:tblStylePr w:type="firstRow">
+      <w:rPr>
+        <w:b/>
+        <w:bCs/>
+      </w:rPr>
+      <w:tblPr/>
+      <w:tcPr>
+        <w:tcBorders>
+          <w:bottom w:val="single" w:sz="4" w:space="0" w:color="666666" w:themeColor="text1" w:themeTint="99"/>
+        </w:tcBorders>
+      </w:tcPr>
+    </w:tblStylePr>
+    <w:tblStylePr w:type="lastRow">
+      <w:rPr>
+        <w:b/>
+        <w:bCs/>
+      </w:rPr>
+      <w:tblPr/>
+      <w:tcPr>
+        <w:tcBorders>
+          <w:top w:val="single" w:sz="4" w:space="0" w:color="666666" w:themeColor="text1" w:themeTint="99"/>
+        </w:tcBorders>
+      </w:tcPr>
+    </w:tblStylePr>
+    <w:tblStylePr w:type="firstCol">
+      <w:rPr>
+        <w:b/>
+        <w:bCs/>
+      </w:rPr>
+    </w:tblStylePr>
+    <w:tblStylePr w:type="lastCol">
+      <w:rPr>
+        <w:b/>
+        <w:bCs/>
+      </w:rPr>
+    </w:tblStylePr>
+    <w:tblStylePr w:type="band1Vert">
+      <w:tblPr/>
+      <w:tcPr>
+        <w:shd w:val="clear" w:color="auto" w:fill="CCCCCC" w:themeFill="text1" w:themeFillTint="33"/>
+      </w:tcPr>
+    </w:tblStylePr>
+    <w:tblStylePr w:type="band1Horz">
+      <w:tblPr/>
+      <w:tcPr>
+        <w:shd w:val="clear" w:color="auto" w:fill="CCCCCC" w:themeFill="text1" w:themeFillTint="33"/>
+      </w:tcPr>
+    </w:tblStylePr>
+  </w:style>
+  <w:style w:type="table" w:customStyle="1" w:styleId="Markdownsty1">
+    <w:name w:val="Markdown_sty1"/>
+    <w:basedOn w:val="TableNormal"/>
+    <w:uiPriority w:val="99"/>
+    <w:rsid w:val="006313C9"/>
+    <w:pPr>
+      <w:ind w:firstLine="0"/>
+    </w:pPr>
+    <w:rPr>
+      <w:sz w:val="18"/>
+    </w:rPr>
+    <w:tblPr>
+      <w:jc w:val="center"/>
+      <w:tblBorders>
+        <w:top w:val="single" w:sz="4" w:space="0" w:color="auto"/>
+        <w:bottom w:val="single" w:sz="4" w:space="0" w:color="auto"/>
+      </w:tblBorders>
+    </w:tblPr>
+    <w:trPr>
+      <w:jc w:val="center"/>
+    </w:trPr>
+    <w:tblStylePr w:type="firstRow">
+      <w:tblPr/>
+      <w:tcPr>
+        <w:tcBorders>
+          <w:top w:val="single" w:sz="4" w:space="0" w:color="auto"/>
+          <w:bottom w:val="single" w:sz="4" w:space="0" w:color="auto"/>
+        </w:tcBorders>
+      </w:tcPr>
+    </w:tblStylePr>
+  </w:style>
+  <w:style w:type="table" w:styleId="TableGrid">
+    <w:name w:val="Table Grid"/>
+    <w:basedOn w:val="TableNormal"/>
+    <w:rsid w:val="004E3A2E"/>
+    <w:tblPr>
+      <w:tblBorders>
+        <w:top w:val="single" w:sz="4" w:space="0" w:color="auto"/>
+        <w:left w:val="single" w:sz="4" w:space="0" w:color="auto"/>
+        <w:bottom w:val="single" w:sz="4" w:space="0" w:color="auto"/>
+        <w:right w:val="single" w:sz="4" w:space="0" w:color="auto"/>
+        <w:insideH w:val="single" w:sz="4" w:space="0" w:color="auto"/>
+        <w:insideV w:val="single" w:sz="4" w:space="0" w:color="auto"/>
+      </w:tblBorders>
+    </w:tblPr>
+  </w:style>
 </w:styles>
 </file>
 

</xml_diff>